<commit_message>
update document and test result
</commit_message>
<xml_diff>
--- a/NeoCortexApi/Documentations/Inhibitions In Spatial Pooler.docx
+++ b/NeoCortexApi/Documentations/Inhibitions In Spatial Pooler.docx
@@ -327,6 +327,7 @@
           <w:id w:val="-2099697404"/>
           <w:citation/>
         </w:sdtPr>
+        <w:sdtEndPr/>
         <w:sdtContent>
           <w:r>
             <w:fldChar w:fldCharType="begin"/>
@@ -538,14 +539,36 @@
       <w:r>
         <w:t xml:space="preserve">Figure </w:t>
       </w:r>
-      <w:fldSimple w:instr=" SEQ Figure \* ARABIC ">
-        <w:r>
-          <w:rPr>
-            <w:noProof/>
-          </w:rPr>
-          <w:t>1</w:t>
-        </w:r>
-      </w:fldSimple>
+      <w:r>
+        <w:rPr>
+          <w:noProof/>
+        </w:rPr>
+        <w:fldChar w:fldCharType="begin"/>
+      </w:r>
+      <w:r>
+        <w:rPr>
+          <w:noProof/>
+        </w:rPr>
+        <w:instrText xml:space="preserve"> SEQ Figure \* ARABIC </w:instrText>
+      </w:r>
+      <w:r>
+        <w:rPr>
+          <w:noProof/>
+        </w:rPr>
+        <w:fldChar w:fldCharType="separate"/>
+      </w:r>
+      <w:r>
+        <w:rPr>
+          <w:noProof/>
+        </w:rPr>
+        <w:t>1</w:t>
+      </w:r>
+      <w:r>
+        <w:rPr>
+          <w:noProof/>
+        </w:rPr>
+        <w:fldChar w:fldCharType="end"/>
+      </w:r>
       <w:r>
         <w:t>: Original Image</w:t>
       </w:r>
@@ -627,6 +650,7 @@
           <w:id w:val="-1733378523"/>
           <w:citation/>
         </w:sdtPr>
+        <w:sdtEndPr/>
         <w:sdtContent>
           <w:r>
             <w:rPr>
@@ -1093,14 +1117,36 @@
       <w:r>
         <w:t xml:space="preserve">Figure </w:t>
       </w:r>
-      <w:fldSimple w:instr=" SEQ Figure \* ARABIC ">
-        <w:r>
-          <w:rPr>
-            <w:noProof/>
-          </w:rPr>
-          <w:t>2</w:t>
-        </w:r>
-      </w:fldSimple>
+      <w:r>
+        <w:rPr>
+          <w:noProof/>
+        </w:rPr>
+        <w:fldChar w:fldCharType="begin"/>
+      </w:r>
+      <w:r>
+        <w:rPr>
+          <w:noProof/>
+        </w:rPr>
+        <w:instrText xml:space="preserve"> SEQ Figure \* ARABIC </w:instrText>
+      </w:r>
+      <w:r>
+        <w:rPr>
+          <w:noProof/>
+        </w:rPr>
+        <w:fldChar w:fldCharType="separate"/>
+      </w:r>
+      <w:r>
+        <w:rPr>
+          <w:noProof/>
+        </w:rPr>
+        <w:t>2</w:t>
+      </w:r>
+      <w:r>
+        <w:rPr>
+          <w:noProof/>
+        </w:rPr>
+        <w:fldChar w:fldCharType="end"/>
+      </w:r>
       <w:r>
         <w:t>: Speed of Spatial Pooling with different Topology of 32bit image</w:t>
       </w:r>
@@ -1145,14 +1191,36 @@
       <w:r>
         <w:t xml:space="preserve">Figure </w:t>
       </w:r>
-      <w:fldSimple w:instr=" SEQ Figure \* ARABIC ">
-        <w:r>
-          <w:rPr>
-            <w:noProof/>
-          </w:rPr>
-          <w:t>3</w:t>
-        </w:r>
-      </w:fldSimple>
+      <w:r>
+        <w:rPr>
+          <w:noProof/>
+        </w:rPr>
+        <w:fldChar w:fldCharType="begin"/>
+      </w:r>
+      <w:r>
+        <w:rPr>
+          <w:noProof/>
+        </w:rPr>
+        <w:instrText xml:space="preserve"> SEQ Figure \* ARABIC </w:instrText>
+      </w:r>
+      <w:r>
+        <w:rPr>
+          <w:noProof/>
+        </w:rPr>
+        <w:fldChar w:fldCharType="separate"/>
+      </w:r>
+      <w:r>
+        <w:rPr>
+          <w:noProof/>
+        </w:rPr>
+        <w:t>3</w:t>
+      </w:r>
+      <w:r>
+        <w:rPr>
+          <w:noProof/>
+        </w:rPr>
+        <w:fldChar w:fldCharType="end"/>
+      </w:r>
       <w:r>
         <w:t>:</w:t>
       </w:r>
@@ -1229,14 +1297,36 @@
       <w:r>
         <w:t xml:space="preserve">Figure </w:t>
       </w:r>
-      <w:fldSimple w:instr=" SEQ Figure \* ARABIC ">
-        <w:r>
-          <w:rPr>
-            <w:noProof/>
-          </w:rPr>
-          <w:t>4</w:t>
-        </w:r>
-      </w:fldSimple>
+      <w:r>
+        <w:rPr>
+          <w:noProof/>
+        </w:rPr>
+        <w:fldChar w:fldCharType="begin"/>
+      </w:r>
+      <w:r>
+        <w:rPr>
+          <w:noProof/>
+        </w:rPr>
+        <w:instrText xml:space="preserve"> SEQ Figure \* ARABIC </w:instrText>
+      </w:r>
+      <w:r>
+        <w:rPr>
+          <w:noProof/>
+        </w:rPr>
+        <w:fldChar w:fldCharType="separate"/>
+      </w:r>
+      <w:r>
+        <w:rPr>
+          <w:noProof/>
+        </w:rPr>
+        <w:t>4</w:t>
+      </w:r>
+      <w:r>
+        <w:rPr>
+          <w:noProof/>
+        </w:rPr>
+        <w:fldChar w:fldCharType="end"/>
+      </w:r>
       <w:r>
         <w:t>:</w:t>
       </w:r>
@@ -1255,13 +1345,7 @@
     </w:p>
     <w:p>
       <w:r>
-        <w:t>The graphs show that independently from input sizes, the first stable state remains until iteration 52, then</w:t>
-      </w:r>
-      <w:r>
-        <w:t xml:space="preserve"> the boost factor affects to the overlaps of columns after each iteration and creates oscillation in calculating active columns in SDR space.</w:t>
-      </w:r>
-      <w:r>
-        <w:t xml:space="preserve"> On the other hand, the oscillation iterations of each image sizes are different. The result is summarized in the table:</w:t>
+        <w:t>The graphs show that independently from input sizes, the first stable state remains until iteration 52, then the boost factor affects to the overlaps of columns after each iteration and creates oscillation in calculating active columns in SDR space. On the other hand, the oscillation iterations of each image sizes are different. The result is summarized in the table:</w:t>
       </w:r>
     </w:p>
     <w:p/>
@@ -2869,23 +2953,7 @@
                                 <w:szCs w:val="14"/>
                                 <w:lang w:val="de-DE"/>
                               </w:rPr>
-                              <w:t>60</w:t>
-                            </w:r>
-                            <w:r>
-                              <w:rPr>
-                                <w:sz w:val="14"/>
-                                <w:szCs w:val="14"/>
-                                <w:lang w:val="de-DE"/>
-                              </w:rPr>
-                              <w:t>x</w:t>
-                            </w:r>
-                            <w:r>
-                              <w:rPr>
-                                <w:sz w:val="14"/>
-                                <w:szCs w:val="14"/>
-                                <w:lang w:val="de-DE"/>
-                              </w:rPr>
-                              <w:t>60</w:t>
+                              <w:t>60x60</w:t>
                             </w:r>
                           </w:p>
                         </w:txbxContent>
@@ -2928,23 +2996,7 @@
                           <w:szCs w:val="14"/>
                           <w:lang w:val="de-DE"/>
                         </w:rPr>
-                        <w:t>60</w:t>
-                      </w:r>
-                      <w:r>
-                        <w:rPr>
-                          <w:sz w:val="14"/>
-                          <w:szCs w:val="14"/>
-                          <w:lang w:val="de-DE"/>
-                        </w:rPr>
-                        <w:t>x</w:t>
-                      </w:r>
-                      <w:r>
-                        <w:rPr>
-                          <w:sz w:val="14"/>
-                          <w:szCs w:val="14"/>
-                          <w:lang w:val="de-DE"/>
-                        </w:rPr>
-                        <w:t>60</w:t>
+                        <w:t>60x60</w:t>
                       </w:r>
                     </w:p>
                   </w:txbxContent>
@@ -3012,31 +3064,7 @@
                                 <w:szCs w:val="14"/>
                                 <w:lang w:val="de-DE"/>
                               </w:rPr>
-                              <w:t>30</w:t>
-                            </w:r>
-                            <w:r>
-                              <w:rPr>
-                                <w:sz w:val="14"/>
-                                <w:szCs w:val="14"/>
-                                <w:lang w:val="de-DE"/>
-                              </w:rPr>
-                              <w:t>x</w:t>
-                            </w:r>
-                            <w:r>
-                              <w:rPr>
-                                <w:sz w:val="14"/>
-                                <w:szCs w:val="14"/>
-                                <w:lang w:val="de-DE"/>
-                              </w:rPr>
-                              <w:t>3</w:t>
-                            </w:r>
-                            <w:r>
-                              <w:rPr>
-                                <w:sz w:val="14"/>
-                                <w:szCs w:val="14"/>
-                                <w:lang w:val="de-DE"/>
-                              </w:rPr>
-                              <w:t>0</w:t>
+                              <w:t>30x30</w:t>
                             </w:r>
                           </w:p>
                         </w:txbxContent>
@@ -3079,31 +3107,7 @@
                           <w:szCs w:val="14"/>
                           <w:lang w:val="de-DE"/>
                         </w:rPr>
-                        <w:t>30</w:t>
-                      </w:r>
-                      <w:r>
-                        <w:rPr>
-                          <w:sz w:val="14"/>
-                          <w:szCs w:val="14"/>
-                          <w:lang w:val="de-DE"/>
-                        </w:rPr>
-                        <w:t>x</w:t>
-                      </w:r>
-                      <w:r>
-                        <w:rPr>
-                          <w:sz w:val="14"/>
-                          <w:szCs w:val="14"/>
-                          <w:lang w:val="de-DE"/>
-                        </w:rPr>
-                        <w:t>3</w:t>
-                      </w:r>
-                      <w:r>
-                        <w:rPr>
-                          <w:sz w:val="14"/>
-                          <w:szCs w:val="14"/>
-                          <w:lang w:val="de-DE"/>
-                        </w:rPr>
-                        <w:t>0</w:t>
+                        <w:t>30x30</w:t>
                       </w:r>
                     </w:p>
                   </w:txbxContent>
@@ -3171,31 +3175,7 @@
                                 <w:szCs w:val="14"/>
                                 <w:lang w:val="de-DE"/>
                               </w:rPr>
-                              <w:t>2</w:t>
-                            </w:r>
-                            <w:r>
-                              <w:rPr>
-                                <w:sz w:val="14"/>
-                                <w:szCs w:val="14"/>
-                                <w:lang w:val="de-DE"/>
-                              </w:rPr>
-                              <w:t>0x</w:t>
-                            </w:r>
-                            <w:r>
-                              <w:rPr>
-                                <w:sz w:val="14"/>
-                                <w:szCs w:val="14"/>
-                                <w:lang w:val="de-DE"/>
-                              </w:rPr>
-                              <w:t>2</w:t>
-                            </w:r>
-                            <w:r>
-                              <w:rPr>
-                                <w:sz w:val="14"/>
-                                <w:szCs w:val="14"/>
-                                <w:lang w:val="de-DE"/>
-                              </w:rPr>
-                              <w:t>0</w:t>
+                              <w:t>20x20</w:t>
                             </w:r>
                           </w:p>
                         </w:txbxContent>
@@ -3238,31 +3218,7 @@
                           <w:szCs w:val="14"/>
                           <w:lang w:val="de-DE"/>
                         </w:rPr>
-                        <w:t>2</w:t>
-                      </w:r>
-                      <w:r>
-                        <w:rPr>
-                          <w:sz w:val="14"/>
-                          <w:szCs w:val="14"/>
-                          <w:lang w:val="de-DE"/>
-                        </w:rPr>
-                        <w:t>0x</w:t>
-                      </w:r>
-                      <w:r>
-                        <w:rPr>
-                          <w:sz w:val="14"/>
-                          <w:szCs w:val="14"/>
-                          <w:lang w:val="de-DE"/>
-                        </w:rPr>
-                        <w:t>2</w:t>
-                      </w:r>
-                      <w:r>
-                        <w:rPr>
-                          <w:sz w:val="14"/>
-                          <w:szCs w:val="14"/>
-                          <w:lang w:val="de-DE"/>
-                        </w:rPr>
-                        <w:t>0</w:t>
+                        <w:t>20x20</w:t>
                       </w:r>
                     </w:p>
                   </w:txbxContent>
@@ -3490,14 +3446,36 @@
       <w:r>
         <w:t xml:space="preserve">Figure </w:t>
       </w:r>
-      <w:fldSimple w:instr=" SEQ Figure \* ARABIC ">
-        <w:r>
-          <w:rPr>
-            <w:noProof/>
-          </w:rPr>
-          <w:t>5</w:t>
-        </w:r>
-      </w:fldSimple>
+      <w:r>
+        <w:rPr>
+          <w:noProof/>
+        </w:rPr>
+        <w:fldChar w:fldCharType="begin"/>
+      </w:r>
+      <w:r>
+        <w:rPr>
+          <w:noProof/>
+        </w:rPr>
+        <w:instrText xml:space="preserve"> SEQ Figure \* ARABIC </w:instrText>
+      </w:r>
+      <w:r>
+        <w:rPr>
+          <w:noProof/>
+        </w:rPr>
+        <w:fldChar w:fldCharType="separate"/>
+      </w:r>
+      <w:r>
+        <w:rPr>
+          <w:noProof/>
+        </w:rPr>
+        <w:t>5</w:t>
+      </w:r>
+      <w:r>
+        <w:rPr>
+          <w:noProof/>
+        </w:rPr>
+        <w:fldChar w:fldCharType="end"/>
+      </w:r>
       <w:r>
         <w:t xml:space="preserve">: Sparse </w:t>
       </w:r>
@@ -4322,31 +4300,7 @@
                                 <w:szCs w:val="14"/>
                                 <w:lang w:val="de-DE"/>
                               </w:rPr>
-                              <w:t>10</w:t>
-                            </w:r>
-                            <w:r>
-                              <w:rPr>
-                                <w:sz w:val="14"/>
-                                <w:szCs w:val="14"/>
-                                <w:lang w:val="de-DE"/>
-                              </w:rPr>
-                              <w:t>0x</w:t>
-                            </w:r>
-                            <w:r>
-                              <w:rPr>
-                                <w:sz w:val="14"/>
-                                <w:szCs w:val="14"/>
-                                <w:lang w:val="de-DE"/>
-                              </w:rPr>
-                              <w:t>10</w:t>
-                            </w:r>
-                            <w:r>
-                              <w:rPr>
-                                <w:sz w:val="14"/>
-                                <w:szCs w:val="14"/>
-                                <w:lang w:val="de-DE"/>
-                              </w:rPr>
-                              <w:t>0</w:t>
+                              <w:t>100x100</w:t>
                             </w:r>
                           </w:p>
                         </w:txbxContent>
@@ -4389,31 +4343,7 @@
                           <w:szCs w:val="14"/>
                           <w:lang w:val="de-DE"/>
                         </w:rPr>
-                        <w:t>10</w:t>
-                      </w:r>
-                      <w:r>
-                        <w:rPr>
-                          <w:sz w:val="14"/>
-                          <w:szCs w:val="14"/>
-                          <w:lang w:val="de-DE"/>
-                        </w:rPr>
-                        <w:t>0x</w:t>
-                      </w:r>
-                      <w:r>
-                        <w:rPr>
-                          <w:sz w:val="14"/>
-                          <w:szCs w:val="14"/>
-                          <w:lang w:val="de-DE"/>
-                        </w:rPr>
-                        <w:t>10</w:t>
-                      </w:r>
-                      <w:r>
-                        <w:rPr>
-                          <w:sz w:val="14"/>
-                          <w:szCs w:val="14"/>
-                          <w:lang w:val="de-DE"/>
-                        </w:rPr>
-                        <w:t>0</w:t>
+                        <w:t>100x100</w:t>
                       </w:r>
                     </w:p>
                   </w:txbxContent>
@@ -4426,14 +4356,36 @@
       <w:r>
         <w:t xml:space="preserve">Figure </w:t>
       </w:r>
-      <w:fldSimple w:instr=" SEQ Figure \* ARABIC ">
-        <w:r>
-          <w:rPr>
-            <w:noProof/>
-          </w:rPr>
-          <w:t>6</w:t>
-        </w:r>
-      </w:fldSimple>
+      <w:r>
+        <w:rPr>
+          <w:noProof/>
+        </w:rPr>
+        <w:fldChar w:fldCharType="begin"/>
+      </w:r>
+      <w:r>
+        <w:rPr>
+          <w:noProof/>
+        </w:rPr>
+        <w:instrText xml:space="preserve"> SEQ Figure \* ARABIC </w:instrText>
+      </w:r>
+      <w:r>
+        <w:rPr>
+          <w:noProof/>
+        </w:rPr>
+        <w:fldChar w:fldCharType="separate"/>
+      </w:r>
+      <w:r>
+        <w:rPr>
+          <w:noProof/>
+        </w:rPr>
+        <w:t>6</w:t>
+      </w:r>
+      <w:r>
+        <w:rPr>
+          <w:noProof/>
+        </w:rPr>
+        <w:fldChar w:fldCharType="end"/>
+      </w:r>
       <w:r>
         <w:t>: Sparse Distributed Representations of 64bit image</w:t>
       </w:r>
@@ -4501,31 +4453,7 @@
                                 <w:szCs w:val="14"/>
                                 <w:lang w:val="de-DE"/>
                               </w:rPr>
-                              <w:t>6</w:t>
-                            </w:r>
-                            <w:r>
-                              <w:rPr>
-                                <w:sz w:val="14"/>
-                                <w:szCs w:val="14"/>
-                                <w:lang w:val="de-DE"/>
-                              </w:rPr>
-                              <w:t>0x</w:t>
-                            </w:r>
-                            <w:r>
-                              <w:rPr>
-                                <w:sz w:val="14"/>
-                                <w:szCs w:val="14"/>
-                                <w:lang w:val="de-DE"/>
-                              </w:rPr>
-                              <w:t>6</w:t>
-                            </w:r>
-                            <w:r>
-                              <w:rPr>
-                                <w:sz w:val="14"/>
-                                <w:szCs w:val="14"/>
-                                <w:lang w:val="de-DE"/>
-                              </w:rPr>
-                              <w:t>0</w:t>
+                              <w:t>60x60</w:t>
                             </w:r>
                           </w:p>
                         </w:txbxContent>
@@ -4568,31 +4496,7 @@
                           <w:szCs w:val="14"/>
                           <w:lang w:val="de-DE"/>
                         </w:rPr>
-                        <w:t>6</w:t>
-                      </w:r>
-                      <w:r>
-                        <w:rPr>
-                          <w:sz w:val="14"/>
-                          <w:szCs w:val="14"/>
-                          <w:lang w:val="de-DE"/>
-                        </w:rPr>
-                        <w:t>0x</w:t>
-                      </w:r>
-                      <w:r>
-                        <w:rPr>
-                          <w:sz w:val="14"/>
-                          <w:szCs w:val="14"/>
-                          <w:lang w:val="de-DE"/>
-                        </w:rPr>
-                        <w:t>6</w:t>
-                      </w:r>
-                      <w:r>
-                        <w:rPr>
-                          <w:sz w:val="14"/>
-                          <w:szCs w:val="14"/>
-                          <w:lang w:val="de-DE"/>
-                        </w:rPr>
-                        <w:t>0</w:t>
+                        <w:t>60x60</w:t>
                       </w:r>
                     </w:p>
                   </w:txbxContent>
@@ -4660,31 +4564,7 @@
                                 <w:szCs w:val="14"/>
                                 <w:lang w:val="de-DE"/>
                               </w:rPr>
-                              <w:t>3</w:t>
-                            </w:r>
-                            <w:r>
-                              <w:rPr>
-                                <w:sz w:val="14"/>
-                                <w:szCs w:val="14"/>
-                                <w:lang w:val="de-DE"/>
-                              </w:rPr>
-                              <w:t>0x</w:t>
-                            </w:r>
-                            <w:r>
-                              <w:rPr>
-                                <w:sz w:val="14"/>
-                                <w:szCs w:val="14"/>
-                                <w:lang w:val="de-DE"/>
-                              </w:rPr>
-                              <w:t>3</w:t>
-                            </w:r>
-                            <w:r>
-                              <w:rPr>
-                                <w:sz w:val="14"/>
-                                <w:szCs w:val="14"/>
-                                <w:lang w:val="de-DE"/>
-                              </w:rPr>
-                              <w:t>0</w:t>
+                              <w:t>30x30</w:t>
                             </w:r>
                           </w:p>
                         </w:txbxContent>
@@ -4727,31 +4607,7 @@
                           <w:szCs w:val="14"/>
                           <w:lang w:val="de-DE"/>
                         </w:rPr>
-                        <w:t>3</w:t>
-                      </w:r>
-                      <w:r>
-                        <w:rPr>
-                          <w:sz w:val="14"/>
-                          <w:szCs w:val="14"/>
-                          <w:lang w:val="de-DE"/>
-                        </w:rPr>
-                        <w:t>0x</w:t>
-                      </w:r>
-                      <w:r>
-                        <w:rPr>
-                          <w:sz w:val="14"/>
-                          <w:szCs w:val="14"/>
-                          <w:lang w:val="de-DE"/>
-                        </w:rPr>
-                        <w:t>3</w:t>
-                      </w:r>
-                      <w:r>
-                        <w:rPr>
-                          <w:sz w:val="14"/>
-                          <w:szCs w:val="14"/>
-                          <w:lang w:val="de-DE"/>
-                        </w:rPr>
-                        <w:t>0</w:t>
+                        <w:t>30x30</w:t>
                       </w:r>
                     </w:p>
                   </w:txbxContent>
@@ -4819,31 +4675,7 @@
                                 <w:szCs w:val="14"/>
                                 <w:lang w:val="de-DE"/>
                               </w:rPr>
-                              <w:t>2</w:t>
-                            </w:r>
-                            <w:r>
-                              <w:rPr>
-                                <w:sz w:val="14"/>
-                                <w:szCs w:val="14"/>
-                                <w:lang w:val="de-DE"/>
-                              </w:rPr>
-                              <w:t>0x</w:t>
-                            </w:r>
-                            <w:r>
-                              <w:rPr>
-                                <w:sz w:val="14"/>
-                                <w:szCs w:val="14"/>
-                                <w:lang w:val="de-DE"/>
-                              </w:rPr>
-                              <w:t>2</w:t>
-                            </w:r>
-                            <w:r>
-                              <w:rPr>
-                                <w:sz w:val="14"/>
-                                <w:szCs w:val="14"/>
-                                <w:lang w:val="de-DE"/>
-                              </w:rPr>
-                              <w:t>0</w:t>
+                              <w:t>20x20</w:t>
                             </w:r>
                           </w:p>
                         </w:txbxContent>
@@ -4886,31 +4718,7 @@
                           <w:szCs w:val="14"/>
                           <w:lang w:val="de-DE"/>
                         </w:rPr>
-                        <w:t>2</w:t>
-                      </w:r>
-                      <w:r>
-                        <w:rPr>
-                          <w:sz w:val="14"/>
-                          <w:szCs w:val="14"/>
-                          <w:lang w:val="de-DE"/>
-                        </w:rPr>
-                        <w:t>0x</w:t>
-                      </w:r>
-                      <w:r>
-                        <w:rPr>
-                          <w:sz w:val="14"/>
-                          <w:szCs w:val="14"/>
-                          <w:lang w:val="de-DE"/>
-                        </w:rPr>
-                        <w:t>2</w:t>
-                      </w:r>
-                      <w:r>
-                        <w:rPr>
-                          <w:sz w:val="14"/>
-                          <w:szCs w:val="14"/>
-                          <w:lang w:val="de-DE"/>
-                        </w:rPr>
-                        <w:t>0</w:t>
+                        <w:t>20x20</w:t>
                       </w:r>
                     </w:p>
                   </w:txbxContent>
@@ -5269,14 +5077,36 @@
       <w:r>
         <w:t xml:space="preserve">Figure </w:t>
       </w:r>
-      <w:fldSimple w:instr=" SEQ Figure \* ARABIC ">
-        <w:r>
-          <w:rPr>
-            <w:noProof/>
-          </w:rPr>
-          <w:t>7</w:t>
-        </w:r>
-      </w:fldSimple>
+      <w:r>
+        <w:rPr>
+          <w:noProof/>
+        </w:rPr>
+        <w:fldChar w:fldCharType="begin"/>
+      </w:r>
+      <w:r>
+        <w:rPr>
+          <w:noProof/>
+        </w:rPr>
+        <w:instrText xml:space="preserve"> SEQ Figure \* ARABIC </w:instrText>
+      </w:r>
+      <w:r>
+        <w:rPr>
+          <w:noProof/>
+        </w:rPr>
+        <w:fldChar w:fldCharType="separate"/>
+      </w:r>
+      <w:r>
+        <w:rPr>
+          <w:noProof/>
+        </w:rPr>
+        <w:t>7</w:t>
+      </w:r>
+      <w:r>
+        <w:rPr>
+          <w:noProof/>
+        </w:rPr>
+        <w:fldChar w:fldCharType="end"/>
+      </w:r>
       <w:r>
         <w:t>: Sparse Distributed Representations of 128bit image</w:t>
       </w:r>
@@ -5343,22 +5173,19 @@
       <w:r>
         <w:t>For future development, new approaches of local inhibition would be implemented to reduce the workload of current algorithm.</w:t>
       </w:r>
-      <w:bookmarkStart w:id="0" w:name="_GoBack"/>
-      <w:bookmarkEnd w:id="0"/>
     </w:p>
     <w:sdt>
       <w:sdtPr>
+        <w:rPr>
+          <w:sz w:val="19"/>
+        </w:rPr>
         <w:id w:val="-1349720568"/>
         <w:docPartObj>
           <w:docPartGallery w:val="Bibliographies"/>
           <w:docPartUnique/>
         </w:docPartObj>
       </w:sdtPr>
-      <w:sdtEndPr>
-        <w:rPr>
-          <w:sz w:val="19"/>
-        </w:rPr>
-      </w:sdtEndPr>
+      <w:sdtEndPr/>
       <w:sdtContent>
         <w:p>
           <w:pPr>
@@ -5381,6 +5208,7 @@
             <w:id w:val="-573587230"/>
             <w:bibliography/>
           </w:sdtPr>
+          <w:sdtEndPr/>
           <w:sdtContent>
             <w:p>
               <w:pPr>
@@ -5419,7 +5247,7 @@
               </w:tblGrid>
               <w:tr>
                 <w:trPr>
-                  <w:divId w:val="1079405804"/>
+                  <w:divId w:val="539366564"/>
                   <w:tblCellSpacing w:w="15" w:type="dxa"/>
                 </w:trPr>
                 <w:tc>
@@ -5465,14 +5293,62 @@
                   </w:p>
                 </w:tc>
               </w:tr>
+              <w:tr>
+                <w:trPr>
+                  <w:divId w:val="539366564"/>
+                  <w:tblCellSpacing w:w="15" w:type="dxa"/>
+                </w:trPr>
+                <w:tc>
+                  <w:tcPr>
+                    <w:tcW w:w="50" w:type="pct"/>
+                    <w:hideMark/>
+                  </w:tcPr>
+                  <w:p>
+                    <w:pPr>
+                      <w:pStyle w:val="Bibliography"/>
+                      <w:rPr>
+                        <w:noProof/>
+                      </w:rPr>
+                    </w:pPr>
+                    <w:r>
+                      <w:rPr>
+                        <w:noProof/>
+                      </w:rPr>
+                      <w:t xml:space="preserve">[2] </w:t>
+                    </w:r>
+                  </w:p>
+                </w:tc>
+                <w:tc>
+                  <w:tcPr>
+                    <w:tcW w:w="0" w:type="auto"/>
+                    <w:hideMark/>
+                  </w:tcPr>
+                  <w:p>
+                    <w:pPr>
+                      <w:pStyle w:val="Bibliography"/>
+                      <w:rPr>
+                        <w:noProof/>
+                      </w:rPr>
+                    </w:pPr>
+                    <w:r>
+                      <w:rPr>
+                        <w:noProof/>
+                      </w:rPr>
+                      <w:t>J. e. a. Hawkins, "Biological and Machine Intelligence (BAMI)," 2016. [Online]. Available: https://numenta.com/resources/biological-and-machine-intelligence.</w:t>
+                    </w:r>
+                  </w:p>
+                </w:tc>
+              </w:tr>
             </w:tbl>
             <w:p>
               <w:pPr>
-                <w:divId w:val="1079405804"/>
+                <w:divId w:val="539366564"/>
                 <w:rPr>
                   <w:noProof/>
                 </w:rPr>
               </w:pPr>
+              <w:bookmarkStart w:id="0" w:name="_GoBack"/>
+              <w:bookmarkEnd w:id="0"/>
             </w:p>
             <w:p>
               <w:r>
@@ -14174,7 +14050,7 @@
 </file>
 
 <file path=customXml/itemProps1.xml><?xml version="1.0" encoding="utf-8"?>
-<ds:datastoreItem xmlns:ds="http://schemas.openxmlformats.org/officeDocument/2006/customXml" ds:itemID="{AC70F9F4-C0B5-4723-92B5-E92EB470D65F}">
+<ds:datastoreItem xmlns:ds="http://schemas.openxmlformats.org/officeDocument/2006/customXml" ds:itemID="{253FBF1E-F4AF-4751-BEC5-2C27923A2FC0}">
   <ds:schemaRefs>
     <ds:schemaRef ds:uri="http://schemas.openxmlformats.org/officeDocument/2006/bibliography"/>
   </ds:schemaRefs>

</xml_diff>